<commit_message>
Upload of timesheets and weekly reports
Max’s timesheets and weekly management reports.
</commit_message>
<xml_diff>
--- a/Documents/Management/Managers' Weekly Reports & QA Metrics/Max Holland/Easter Week 1 Report.docx
+++ b/Documents/Management/Managers' Weekly Reports & QA Metrics/Max Holland/Easter Week 1 Report.docx
@@ -14,6 +14,8 @@
           <w:szCs w:val="52"/>
         </w:rPr>
       </w:pPr>
+      <w:bookmarkStart w:id="0" w:name="_GoBack"/>
+      <w:bookmarkEnd w:id="0"/>
       <w:r>
         <w:rPr>
           <w:rFonts w:ascii="Century Gothic" w:hAnsi="Century Gothic"/>
@@ -1041,8 +1043,6 @@
               </w:rPr>
               <w:t>Yes.</w:t>
             </w:r>
-            <w:bookmarkStart w:id="0" w:name="_GoBack"/>
-            <w:bookmarkEnd w:id="0"/>
           </w:p>
         </w:tc>
       </w:tr>
@@ -1176,7 +1176,24 @@
         <w:szCs w:val="21"/>
       </w:rPr>
       <w:tab/>
-      <w:t>Feb 2014</w:t>
+    </w:r>
+    <w:r>
+      <w:rPr>
+        <w:rStyle w:val="PageNumber"/>
+        <w:rFonts w:ascii="Century Gothic" w:hAnsi="Century Gothic"/>
+        <w:sz w:val="21"/>
+        <w:szCs w:val="21"/>
+      </w:rPr>
+      <w:t>March</w:t>
+    </w:r>
+    <w:r>
+      <w:rPr>
+        <w:rStyle w:val="PageNumber"/>
+        <w:rFonts w:ascii="Century Gothic" w:hAnsi="Century Gothic"/>
+        <w:sz w:val="21"/>
+        <w:szCs w:val="21"/>
+      </w:rPr>
+      <w:t xml:space="preserve"> 2014</w:t>
     </w:r>
     <w:r>
       <w:rPr>

</xml_diff>